<commit_message>
Sap thi ket thuc moldu k8s roi
</commit_message>
<xml_diff>
--- a/K8s/day2/1.docx
+++ b/K8s/day2/1.docx
@@ -211,6 +211,12 @@
         <w:rPr>
           <w:noProof/>
         </w:rPr>
+        <w:t xml:space="preserve">           </w:t>
+      </w:r>
+      <w:r>
+        <w:rPr>
+          <w:noProof/>
+        </w:rPr>
         <w:drawing>
           <wp:inline distT="0" distB="0" distL="0" distR="0" wp14:anchorId="734C6E29" wp14:editId="432A13F2">
             <wp:extent cx="2326293" cy="1314450"/>
@@ -670,10 +676,7 @@
     <w:p>
       <w:r>
         <w:lastRenderedPageBreak/>
-        <w:t>Task2 : k8s tạo cluster 3 node, 4 pod. Ping các node và các pod với nhau</w:t>
-      </w:r>
-      <w:r>
-        <w:t xml:space="preserve"> </w:t>
+        <w:t xml:space="preserve">Task2 : k8s tạo cluster 3 node, 4 pod. Ping các node và các pod với nhau </w:t>
       </w:r>
     </w:p>
     <w:p>
@@ -1315,19 +1318,7 @@
         <w:rPr>
           <w:noProof/>
         </w:rPr>
-        <w:t>node2-</w:t>
-      </w:r>
-      <w:r>
-        <w:rPr>
-          <w:noProof/>
-        </w:rPr>
-        <w:t>2</w:t>
-      </w:r>
-      <w:r>
-        <w:rPr>
-          <w:noProof/>
-        </w:rPr>
-        <w:t xml:space="preserve"> với ip 10.2</w:t>
+        <w:t>node2-2 với ip 10.2</w:t>
       </w:r>
       <w:r>
         <w:rPr>
@@ -1339,13 +1330,7 @@
         <w:rPr>
           <w:noProof/>
         </w:rPr>
-        <w:t>.2.</w:t>
-      </w:r>
-      <w:r>
-        <w:rPr>
-          <w:noProof/>
-        </w:rPr>
-        <w:t>6</w:t>
+        <w:t>.2.6</w:t>
       </w:r>
       <w:r>
         <w:rPr>
@@ -1411,19 +1396,7 @@
         <w:rPr>
           <w:noProof/>
         </w:rPr>
-        <w:t>node</w:t>
-      </w:r>
-      <w:r>
-        <w:rPr>
-          <w:noProof/>
-        </w:rPr>
-        <w:t>3</w:t>
-      </w:r>
-      <w:r>
-        <w:rPr>
-          <w:noProof/>
-        </w:rPr>
-        <w:t xml:space="preserve"> với ip 10.2</w:t>
+        <w:t>node3 với ip 10.2</w:t>
       </w:r>
       <w:r>
         <w:rPr>
@@ -1435,13 +1408,7 @@
         <w:rPr>
           <w:noProof/>
         </w:rPr>
-        <w:t>1</w:t>
-      </w:r>
-      <w:r>
-        <w:rPr>
-          <w:noProof/>
-        </w:rPr>
-        <w:t>.5</w:t>
+        <w:t>1.5</w:t>
       </w:r>
       <w:r>
         <w:rPr>
@@ -1512,19 +1479,7 @@
         <w:rPr>
           <w:noProof/>
         </w:rPr>
-        <w:t>node</w:t>
-      </w:r>
-      <w:r>
-        <w:rPr>
-          <w:noProof/>
-        </w:rPr>
-        <w:t>3</w:t>
-      </w:r>
-      <w:r>
-        <w:rPr>
-          <w:noProof/>
-        </w:rPr>
-        <w:t xml:space="preserve"> với ip 10.2</w:t>
+        <w:t>node3 với ip 10.2</w:t>
       </w:r>
       <w:r>
         <w:rPr>
@@ -1536,13 +1491,7 @@
         <w:rPr>
           <w:noProof/>
         </w:rPr>
-        <w:t>.</w:t>
-      </w:r>
-      <w:r>
-        <w:rPr>
-          <w:noProof/>
-        </w:rPr>
-        <w:t>1.7</w:t>
+        <w:t>.1.7</w:t>
       </w:r>
       <w:r>
         <w:rPr>

</xml_diff>